<commit_message>
update forms, main page and contact discord link
</commit_message>
<xml_diff>
--- a/files/STACK the Flags Award Disbursement Consent Form.docx
+++ b/files/STACK the Flags Award Disbursement Consent Form.docx
@@ -1,6 +1,6 @@
 
 <file path=word/document.xml><?xml version="1.0" encoding="utf-8"?>
-<w:document xmlns:wpc="http://schemas.microsoft.com/office/word/2010/wordprocessingCanvas" xmlns:cx="http://schemas.microsoft.com/office/drawing/2014/chartex" xmlns:cx1="http://schemas.microsoft.com/office/drawing/2015/9/8/chartex" xmlns:cx2="http://schemas.microsoft.com/office/drawing/2015/10/21/chartex" xmlns:cx3="http://schemas.microsoft.com/office/drawing/2016/5/9/chartex" xmlns:cx4="http://schemas.microsoft.com/office/drawing/2016/5/10/chartex" xmlns:cx5="http://schemas.microsoft.com/office/drawing/2016/5/11/chartex" xmlns:cx6="http://schemas.microsoft.com/office/drawing/2016/5/12/chartex" xmlns:cx7="http://schemas.microsoft.com/office/drawing/2016/5/13/chartex" xmlns:cx8="http://schemas.microsoft.com/office/drawing/2016/5/14/chartex" xmlns:mc="http://schemas.openxmlformats.org/markup-compatibility/2006" xmlns:aink="http://schemas.microsoft.com/office/drawing/2016/ink" xmlns:am3d="http://schemas.microsoft.com/office/drawing/2017/model3d" xmlns:o="urn:schemas-microsoft-com:office:office" xmlns:r="http://schemas.openxmlformats.org/officeDocument/2006/relationships" xmlns:m="http://schemas.openxmlformats.org/officeDocument/2006/math" xmlns:v="urn:schemas-microsoft-com:vml" xmlns:wp14="http://schemas.microsoft.com/office/word/2010/wordprocessingDrawing" xmlns:wp="http://schemas.openxmlformats.org/drawingml/2006/wordprocessingDrawing" xmlns:w10="urn:schemas-microsoft-com:office:word" xmlns:w="http://schemas.openxmlformats.org/wordprocessingml/2006/main" xmlns:w14="http://schemas.microsoft.com/office/word/2010/wordml" xmlns:w15="http://schemas.microsoft.com/office/word/2012/wordml" xmlns:w16cid="http://schemas.microsoft.com/office/word/2016/wordml/cid" xmlns:w16se="http://schemas.microsoft.com/office/word/2015/wordml/symex" xmlns:wpg="http://schemas.microsoft.com/office/word/2010/wordprocessingGroup" xmlns:wpi="http://schemas.microsoft.com/office/word/2010/wordprocessingInk" xmlns:wne="http://schemas.microsoft.com/office/word/2006/wordml" xmlns:wps="http://schemas.microsoft.com/office/word/2010/wordprocessingShape" mc:Ignorable="w14 w15 w16se w16cid wp14">
+<w:document xmlns:wpc="http://schemas.microsoft.com/office/word/2010/wordprocessingCanvas" xmlns:cx="http://schemas.microsoft.com/office/drawing/2014/chartex" xmlns:cx1="http://schemas.microsoft.com/office/drawing/2015/9/8/chartex" xmlns:mc="http://schemas.openxmlformats.org/markup-compatibility/2006" xmlns:o="urn:schemas-microsoft-com:office:office" xmlns:r="http://schemas.openxmlformats.org/officeDocument/2006/relationships" xmlns:m="http://schemas.openxmlformats.org/officeDocument/2006/math" xmlns:v="urn:schemas-microsoft-com:vml" xmlns:wp14="http://schemas.microsoft.com/office/word/2010/wordprocessingDrawing" xmlns:wp="http://schemas.openxmlformats.org/drawingml/2006/wordprocessingDrawing" xmlns:w10="urn:schemas-microsoft-com:office:word" xmlns:w="http://schemas.openxmlformats.org/wordprocessingml/2006/main" xmlns:w14="http://schemas.microsoft.com/office/word/2010/wordml" xmlns:w15="http://schemas.microsoft.com/office/word/2012/wordml" xmlns:w16se="http://schemas.microsoft.com/office/word/2015/wordml/symex" xmlns:wpg="http://schemas.microsoft.com/office/word/2010/wordprocessingGroup" xmlns:wpi="http://schemas.microsoft.com/office/word/2010/wordprocessingInk" xmlns:wne="http://schemas.microsoft.com/office/word/2006/wordml" xmlns:wps="http://schemas.microsoft.com/office/word/2010/wordprocessingShape" mc:Ignorable="w14 w15 w16se wp14">
   <w:body>
     <w:p>
       <w:pPr>
@@ -12,8 +12,6 @@
           <w:lang w:val="en-US"/>
         </w:rPr>
       </w:pPr>
-      <w:bookmarkStart w:id="0" w:name="_GoBack"/>
-      <w:bookmarkEnd w:id="0"/>
       <w:r>
         <w:rPr>
           <w:b/>
@@ -37,27 +35,25 @@
           <w:sz w:val="20"/>
           <w:lang w:val="en-US"/>
         </w:rPr>
-        <w:t>STACK THE FLAGS CAPTURE THE FLAG CO</w:t>
-      </w:r>
-      <w:r>
-        <w:rPr>
-          <w:rFonts w:asciiTheme="minorHAnsi" w:hAnsiTheme="minorHAnsi" w:cstheme="minorHAnsi"/>
+        <w:t>STACK</w:t>
+      </w:r>
+      <w:r>
+        <w:rPr>
           <w:b/>
           <w:bCs/>
           <w:sz w:val="20"/>
           <w:lang w:val="en-US"/>
         </w:rPr>
-        <w:t>MPETITION</w:t>
-      </w:r>
-      <w:r>
-        <w:rPr>
-          <w:rFonts w:asciiTheme="minorHAnsi" w:hAnsiTheme="minorHAnsi" w:cstheme="minorHAnsi"/>
+        <w:t xml:space="preserve"> THE FLAG</w:t>
+      </w:r>
+      <w:r>
+        <w:rPr>
           <w:b/>
           <w:bCs/>
           <w:sz w:val="20"/>
           <w:lang w:val="en-US"/>
         </w:rPr>
-        <w:t xml:space="preserve"> </w:t>
+        <w:t xml:space="preserve"> CAPTURE THE FLAG CO</w:t>
       </w:r>
       <w:r>
         <w:rPr>
@@ -67,7 +63,27 @@
           <w:sz w:val="20"/>
           <w:lang w:val="en-US"/>
         </w:rPr>
-        <w:t>2020</w:t>
+        <w:t>MPETITION</w:t>
+      </w:r>
+      <w:r>
+        <w:rPr>
+          <w:rFonts w:asciiTheme="minorHAnsi" w:hAnsiTheme="minorHAnsi" w:cstheme="minorHAnsi"/>
+          <w:b/>
+          <w:bCs/>
+          <w:sz w:val="20"/>
+          <w:lang w:val="en-US"/>
+        </w:rPr>
+        <w:t xml:space="preserve"> </w:t>
+      </w:r>
+      <w:r>
+        <w:rPr>
+          <w:rFonts w:asciiTheme="minorHAnsi" w:hAnsiTheme="minorHAnsi" w:cstheme="minorHAnsi"/>
+          <w:b/>
+          <w:bCs/>
+          <w:sz w:val="20"/>
+          <w:lang w:val="en-US"/>
+        </w:rPr>
+        <w:t>2022</w:t>
       </w:r>
     </w:p>
     <w:p>
@@ -103,7 +119,7 @@
           <w:sz w:val="20"/>
           <w:szCs w:val="22"/>
         </w:rPr>
-        <w:t xml:space="preserve">As communicated on STACK the Flags' website ("Rules" section), the award will be attributed and distributed at team level. The cash bounty associated to an award will be disbursed to a single bank account. For physical delivery of the GovTech STACK the Flags C01Ns, it </w:t>
+        <w:t>As</w:t>
       </w:r>
       <w:r>
         <w:rPr>
@@ -112,7 +128,7 @@
           <w:sz w:val="20"/>
           <w:szCs w:val="22"/>
         </w:rPr>
-        <w:t xml:space="preserve">will be </w:t>
+        <w:t xml:space="preserve"> communicated on </w:t>
       </w:r>
       <w:r>
         <w:rPr>
@@ -121,7 +137,94 @@
           <w:sz w:val="20"/>
           <w:szCs w:val="22"/>
         </w:rPr>
-        <w:t>sent to a single residential address.</w:t>
+        <w:t>STACK</w:t>
+      </w:r>
+      <w:r>
+        <w:rPr>
+          <w:rFonts w:asciiTheme="minorHAnsi" w:hAnsiTheme="minorHAnsi" w:cstheme="minorHAnsi"/>
+          <w:iCs/>
+          <w:sz w:val="20"/>
+          <w:szCs w:val="22"/>
+        </w:rPr>
+        <w:t xml:space="preserve"> the Flag</w:t>
+      </w:r>
+      <w:r>
+        <w:rPr>
+          <w:rFonts w:asciiTheme="minorHAnsi" w:hAnsiTheme="minorHAnsi" w:cstheme="minorHAnsi"/>
+          <w:iCs/>
+          <w:sz w:val="20"/>
+          <w:szCs w:val="22"/>
+        </w:rPr>
+        <w:t xml:space="preserve"> website ("Rules" section), the award </w:t>
+      </w:r>
+      <w:proofErr w:type="gramStart"/>
+      <w:r>
+        <w:rPr>
+          <w:rFonts w:asciiTheme="minorHAnsi" w:hAnsiTheme="minorHAnsi" w:cstheme="minorHAnsi"/>
+          <w:iCs/>
+          <w:sz w:val="20"/>
+          <w:szCs w:val="22"/>
+        </w:rPr>
+        <w:t>will be attributed and distributed at team level</w:t>
+      </w:r>
+      <w:proofErr w:type="gramEnd"/>
+      <w:r>
+        <w:rPr>
+          <w:rFonts w:asciiTheme="minorHAnsi" w:hAnsiTheme="minorHAnsi" w:cstheme="minorHAnsi"/>
+          <w:iCs/>
+          <w:sz w:val="20"/>
+          <w:szCs w:val="22"/>
+        </w:rPr>
+        <w:t xml:space="preserve">. The cash bounty associated to an award </w:t>
+      </w:r>
+      <w:proofErr w:type="gramStart"/>
+      <w:r>
+        <w:rPr>
+          <w:rFonts w:asciiTheme="minorHAnsi" w:hAnsiTheme="minorHAnsi" w:cstheme="minorHAnsi"/>
+          <w:iCs/>
+          <w:sz w:val="20"/>
+          <w:szCs w:val="22"/>
+        </w:rPr>
+        <w:t>will be disb</w:t>
+      </w:r>
+      <w:r>
+        <w:rPr>
+          <w:rFonts w:asciiTheme="minorHAnsi" w:hAnsiTheme="minorHAnsi" w:cstheme="minorHAnsi"/>
+          <w:iCs/>
+          <w:sz w:val="20"/>
+          <w:szCs w:val="22"/>
+        </w:rPr>
+        <w:t>ursed</w:t>
+      </w:r>
+      <w:proofErr w:type="gramEnd"/>
+      <w:r>
+        <w:rPr>
+          <w:rFonts w:asciiTheme="minorHAnsi" w:hAnsiTheme="minorHAnsi" w:cstheme="minorHAnsi"/>
+          <w:iCs/>
+          <w:sz w:val="20"/>
+          <w:szCs w:val="22"/>
+        </w:rPr>
+        <w:t xml:space="preserve"> to a single bank ac</w:t>
+      </w:r>
+      <w:bookmarkStart w:id="0" w:name="_GoBack"/>
+      <w:bookmarkEnd w:id="0"/>
+      <w:r>
+        <w:rPr>
+          <w:rFonts w:asciiTheme="minorHAnsi" w:hAnsiTheme="minorHAnsi" w:cstheme="minorHAnsi"/>
+          <w:iCs/>
+          <w:sz w:val="20"/>
+          <w:szCs w:val="22"/>
+        </w:rPr>
+        <w:t>count</w:t>
+      </w:r>
+      <w:r>
+        <w:rPr>
+          <w:rFonts w:asciiTheme="minorHAnsi" w:hAnsiTheme="minorHAnsi" w:cstheme="minorHAnsi"/>
+          <w:iCs/>
+          <w:sz w:val="20"/>
+          <w:szCs w:val="22"/>
+        </w:rPr>
+        <w:t>.</w:t>
       </w:r>
     </w:p>
     <w:p>
@@ -248,7 +351,29 @@
           <w:szCs w:val="22"/>
           <w:u w:val="single"/>
         </w:rPr>
-        <w:t>To be completed by Parent/Guardian (only for Nominated Member below the age of 18):</w:t>
+        <w:t xml:space="preserve">To </w:t>
+      </w:r>
+      <w:proofErr w:type="gramStart"/>
+      <w:r>
+        <w:rPr>
+          <w:rFonts w:asciiTheme="minorHAnsi" w:hAnsiTheme="minorHAnsi" w:cstheme="minorHAnsi"/>
+          <w:b/>
+          <w:sz w:val="20"/>
+          <w:szCs w:val="22"/>
+          <w:u w:val="single"/>
+        </w:rPr>
+        <w:t>be completed</w:t>
+      </w:r>
+      <w:proofErr w:type="gramEnd"/>
+      <w:r>
+        <w:rPr>
+          <w:rFonts w:asciiTheme="minorHAnsi" w:hAnsiTheme="minorHAnsi" w:cstheme="minorHAnsi"/>
+          <w:b/>
+          <w:sz w:val="20"/>
+          <w:szCs w:val="22"/>
+          <w:u w:val="single"/>
+        </w:rPr>
+        <w:t xml:space="preserve"> by Parent/Guardian (only for Nominated Member below the age of 18):</w:t>
       </w:r>
     </w:p>
     <w:p>
@@ -307,7 +432,25 @@
           <w:sz w:val="20"/>
           <w:szCs w:val="22"/>
         </w:rPr>
-        <w:t xml:space="preserve"> I, ___________________________________ (name of parent / guardian), hereby consent to GovTech collecting, using, disclosing and/or processing of my child/ward’s personal data provided in </w:t>
+        <w:t xml:space="preserve"> I, ___________________________________ (name of parent / guardian), hereby consent to </w:t>
+      </w:r>
+      <w:proofErr w:type="spellStart"/>
+      <w:r>
+        <w:rPr>
+          <w:rFonts w:asciiTheme="minorHAnsi" w:hAnsiTheme="minorHAnsi" w:cstheme="minorHAnsi"/>
+          <w:sz w:val="20"/>
+          <w:szCs w:val="22"/>
+        </w:rPr>
+        <w:t>GovTech</w:t>
+      </w:r>
+      <w:proofErr w:type="spellEnd"/>
+      <w:r>
+        <w:rPr>
+          <w:rFonts w:asciiTheme="minorHAnsi" w:hAnsiTheme="minorHAnsi" w:cstheme="minorHAnsi"/>
+          <w:sz w:val="20"/>
+          <w:szCs w:val="22"/>
+        </w:rPr>
+        <w:t xml:space="preserve"> collecting, using, disclosing and/or processing of my child/ward’s personal data provided in </w:t>
       </w:r>
       <w:r>
         <w:rPr>
@@ -565,7 +708,7 @@
 </file>
 
 <file path=word/endnotes.xml><?xml version="1.0" encoding="utf-8"?>
-<w:endnotes xmlns:wpc="http://schemas.microsoft.com/office/word/2010/wordprocessingCanvas" xmlns:cx="http://schemas.microsoft.com/office/drawing/2014/chartex" xmlns:cx1="http://schemas.microsoft.com/office/drawing/2015/9/8/chartex" xmlns:cx2="http://schemas.microsoft.com/office/drawing/2015/10/21/chartex" xmlns:cx3="http://schemas.microsoft.com/office/drawing/2016/5/9/chartex" xmlns:cx4="http://schemas.microsoft.com/office/drawing/2016/5/10/chartex" xmlns:cx5="http://schemas.microsoft.com/office/drawing/2016/5/11/chartex" xmlns:cx6="http://schemas.microsoft.com/office/drawing/2016/5/12/chartex" xmlns:cx7="http://schemas.microsoft.com/office/drawing/2016/5/13/chartex" xmlns:cx8="http://schemas.microsoft.com/office/drawing/2016/5/14/chartex" xmlns:mc="http://schemas.openxmlformats.org/markup-compatibility/2006" xmlns:aink="http://schemas.microsoft.com/office/drawing/2016/ink" xmlns:am3d="http://schemas.microsoft.com/office/drawing/2017/model3d" xmlns:o="urn:schemas-microsoft-com:office:office" xmlns:r="http://schemas.openxmlformats.org/officeDocument/2006/relationships" xmlns:m="http://schemas.openxmlformats.org/officeDocument/2006/math" xmlns:v="urn:schemas-microsoft-com:vml" xmlns:wp14="http://schemas.microsoft.com/office/word/2010/wordprocessingDrawing" xmlns:wp="http://schemas.openxmlformats.org/drawingml/2006/wordprocessingDrawing" xmlns:w10="urn:schemas-microsoft-com:office:word" xmlns:w="http://schemas.openxmlformats.org/wordprocessingml/2006/main" xmlns:w14="http://schemas.microsoft.com/office/word/2010/wordml" xmlns:w15="http://schemas.microsoft.com/office/word/2012/wordml" xmlns:w16cid="http://schemas.microsoft.com/office/word/2016/wordml/cid" xmlns:w16se="http://schemas.microsoft.com/office/word/2015/wordml/symex" xmlns:wpg="http://schemas.microsoft.com/office/word/2010/wordprocessingGroup" xmlns:wpi="http://schemas.microsoft.com/office/word/2010/wordprocessingInk" xmlns:wne="http://schemas.microsoft.com/office/word/2006/wordml" xmlns:wps="http://schemas.microsoft.com/office/word/2010/wordprocessingShape" mc:Ignorable="w14 w15 w16se w16cid wp14">
+<w:endnotes xmlns:wpc="http://schemas.microsoft.com/office/word/2010/wordprocessingCanvas" xmlns:cx="http://schemas.microsoft.com/office/drawing/2014/chartex" xmlns:cx1="http://schemas.microsoft.com/office/drawing/2015/9/8/chartex" xmlns:mc="http://schemas.openxmlformats.org/markup-compatibility/2006" xmlns:o="urn:schemas-microsoft-com:office:office" xmlns:r="http://schemas.openxmlformats.org/officeDocument/2006/relationships" xmlns:m="http://schemas.openxmlformats.org/officeDocument/2006/math" xmlns:v="urn:schemas-microsoft-com:vml" xmlns:wp14="http://schemas.microsoft.com/office/word/2010/wordprocessingDrawing" xmlns:wp="http://schemas.openxmlformats.org/drawingml/2006/wordprocessingDrawing" xmlns:w10="urn:schemas-microsoft-com:office:word" xmlns:w="http://schemas.openxmlformats.org/wordprocessingml/2006/main" xmlns:w14="http://schemas.microsoft.com/office/word/2010/wordml" xmlns:w15="http://schemas.microsoft.com/office/word/2012/wordml" xmlns:w16se="http://schemas.microsoft.com/office/word/2015/wordml/symex" xmlns:wpg="http://schemas.microsoft.com/office/word/2010/wordprocessingGroup" xmlns:wpi="http://schemas.microsoft.com/office/word/2010/wordprocessingInk" xmlns:wne="http://schemas.microsoft.com/office/word/2006/wordml" xmlns:wps="http://schemas.microsoft.com/office/word/2010/wordprocessingShape" mc:Ignorable="w14 w15 w16se wp14">
   <w:endnote w:type="separator" w:id="-1">
     <w:p>
       <w:r>
@@ -584,7 +727,7 @@
 </file>
 
 <file path=word/footer1.xml><?xml version="1.0" encoding="utf-8"?>
-<w:ftr xmlns:wpc="http://schemas.microsoft.com/office/word/2010/wordprocessingCanvas" xmlns:cx="http://schemas.microsoft.com/office/drawing/2014/chartex" xmlns:cx1="http://schemas.microsoft.com/office/drawing/2015/9/8/chartex" xmlns:cx2="http://schemas.microsoft.com/office/drawing/2015/10/21/chartex" xmlns:cx3="http://schemas.microsoft.com/office/drawing/2016/5/9/chartex" xmlns:cx4="http://schemas.microsoft.com/office/drawing/2016/5/10/chartex" xmlns:cx5="http://schemas.microsoft.com/office/drawing/2016/5/11/chartex" xmlns:cx6="http://schemas.microsoft.com/office/drawing/2016/5/12/chartex" xmlns:cx7="http://schemas.microsoft.com/office/drawing/2016/5/13/chartex" xmlns:cx8="http://schemas.microsoft.com/office/drawing/2016/5/14/chartex" xmlns:mc="http://schemas.openxmlformats.org/markup-compatibility/2006" xmlns:aink="http://schemas.microsoft.com/office/drawing/2016/ink" xmlns:am3d="http://schemas.microsoft.com/office/drawing/2017/model3d" xmlns:o="urn:schemas-microsoft-com:office:office" xmlns:r="http://schemas.openxmlformats.org/officeDocument/2006/relationships" xmlns:m="http://schemas.openxmlformats.org/officeDocument/2006/math" xmlns:v="urn:schemas-microsoft-com:vml" xmlns:wp14="http://schemas.microsoft.com/office/word/2010/wordprocessingDrawing" xmlns:wp="http://schemas.openxmlformats.org/drawingml/2006/wordprocessingDrawing" xmlns:w10="urn:schemas-microsoft-com:office:word" xmlns:w="http://schemas.openxmlformats.org/wordprocessingml/2006/main" xmlns:w14="http://schemas.microsoft.com/office/word/2010/wordml" xmlns:w15="http://schemas.microsoft.com/office/word/2012/wordml" xmlns:w16cid="http://schemas.microsoft.com/office/word/2016/wordml/cid" xmlns:w16se="http://schemas.microsoft.com/office/word/2015/wordml/symex" xmlns:wpg="http://schemas.microsoft.com/office/word/2010/wordprocessingGroup" xmlns:wpi="http://schemas.microsoft.com/office/word/2010/wordprocessingInk" xmlns:wne="http://schemas.microsoft.com/office/word/2006/wordml" xmlns:wps="http://schemas.microsoft.com/office/word/2010/wordprocessingShape" mc:Ignorable="w14 w15 w16se w16cid wp14">
+<w:ftr xmlns:wpc="http://schemas.microsoft.com/office/word/2010/wordprocessingCanvas" xmlns:cx="http://schemas.microsoft.com/office/drawing/2014/chartex" xmlns:cx1="http://schemas.microsoft.com/office/drawing/2015/9/8/chartex" xmlns:mc="http://schemas.openxmlformats.org/markup-compatibility/2006" xmlns:o="urn:schemas-microsoft-com:office:office" xmlns:r="http://schemas.openxmlformats.org/officeDocument/2006/relationships" xmlns:m="http://schemas.openxmlformats.org/officeDocument/2006/math" xmlns:v="urn:schemas-microsoft-com:vml" xmlns:wp14="http://schemas.microsoft.com/office/word/2010/wordprocessingDrawing" xmlns:wp="http://schemas.openxmlformats.org/drawingml/2006/wordprocessingDrawing" xmlns:w10="urn:schemas-microsoft-com:office:word" xmlns:w="http://schemas.openxmlformats.org/wordprocessingml/2006/main" xmlns:w14="http://schemas.microsoft.com/office/word/2010/wordml" xmlns:w15="http://schemas.microsoft.com/office/word/2012/wordml" xmlns:w16se="http://schemas.microsoft.com/office/word/2015/wordml/symex" xmlns:wpg="http://schemas.microsoft.com/office/word/2010/wordprocessingGroup" xmlns:wpi="http://schemas.microsoft.com/office/word/2010/wordprocessingInk" xmlns:wne="http://schemas.microsoft.com/office/word/2006/wordml" xmlns:wps="http://schemas.microsoft.com/office/word/2010/wordprocessingShape" mc:Ignorable="w14 w15 w16se wp14">
   <w:p>
     <w:pPr>
       <w:rPr>
@@ -798,7 +941,7 @@
 </file>
 
 <file path=word/footnotes.xml><?xml version="1.0" encoding="utf-8"?>
-<w:footnotes xmlns:wpc="http://schemas.microsoft.com/office/word/2010/wordprocessingCanvas" xmlns:cx="http://schemas.microsoft.com/office/drawing/2014/chartex" xmlns:cx1="http://schemas.microsoft.com/office/drawing/2015/9/8/chartex" xmlns:cx2="http://schemas.microsoft.com/office/drawing/2015/10/21/chartex" xmlns:cx3="http://schemas.microsoft.com/office/drawing/2016/5/9/chartex" xmlns:cx4="http://schemas.microsoft.com/office/drawing/2016/5/10/chartex" xmlns:cx5="http://schemas.microsoft.com/office/drawing/2016/5/11/chartex" xmlns:cx6="http://schemas.microsoft.com/office/drawing/2016/5/12/chartex" xmlns:cx7="http://schemas.microsoft.com/office/drawing/2016/5/13/chartex" xmlns:cx8="http://schemas.microsoft.com/office/drawing/2016/5/14/chartex" xmlns:mc="http://schemas.openxmlformats.org/markup-compatibility/2006" xmlns:aink="http://schemas.microsoft.com/office/drawing/2016/ink" xmlns:am3d="http://schemas.microsoft.com/office/drawing/2017/model3d" xmlns:o="urn:schemas-microsoft-com:office:office" xmlns:r="http://schemas.openxmlformats.org/officeDocument/2006/relationships" xmlns:m="http://schemas.openxmlformats.org/officeDocument/2006/math" xmlns:v="urn:schemas-microsoft-com:vml" xmlns:wp14="http://schemas.microsoft.com/office/word/2010/wordprocessingDrawing" xmlns:wp="http://schemas.openxmlformats.org/drawingml/2006/wordprocessingDrawing" xmlns:w10="urn:schemas-microsoft-com:office:word" xmlns:w="http://schemas.openxmlformats.org/wordprocessingml/2006/main" xmlns:w14="http://schemas.microsoft.com/office/word/2010/wordml" xmlns:w15="http://schemas.microsoft.com/office/word/2012/wordml" xmlns:w16cid="http://schemas.microsoft.com/office/word/2016/wordml/cid" xmlns:w16se="http://schemas.microsoft.com/office/word/2015/wordml/symex" xmlns:wpg="http://schemas.microsoft.com/office/word/2010/wordprocessingGroup" xmlns:wpi="http://schemas.microsoft.com/office/word/2010/wordprocessingInk" xmlns:wne="http://schemas.microsoft.com/office/word/2006/wordml" xmlns:wps="http://schemas.microsoft.com/office/word/2010/wordprocessingShape" mc:Ignorable="w14 w15 w16se w16cid wp14">
+<w:footnotes xmlns:wpc="http://schemas.microsoft.com/office/word/2010/wordprocessingCanvas" xmlns:cx="http://schemas.microsoft.com/office/drawing/2014/chartex" xmlns:cx1="http://schemas.microsoft.com/office/drawing/2015/9/8/chartex" xmlns:mc="http://schemas.openxmlformats.org/markup-compatibility/2006" xmlns:o="urn:schemas-microsoft-com:office:office" xmlns:r="http://schemas.openxmlformats.org/officeDocument/2006/relationships" xmlns:m="http://schemas.openxmlformats.org/officeDocument/2006/math" xmlns:v="urn:schemas-microsoft-com:vml" xmlns:wp14="http://schemas.microsoft.com/office/word/2010/wordprocessingDrawing" xmlns:wp="http://schemas.openxmlformats.org/drawingml/2006/wordprocessingDrawing" xmlns:w10="urn:schemas-microsoft-com:office:word" xmlns:w="http://schemas.openxmlformats.org/wordprocessingml/2006/main" xmlns:w14="http://schemas.microsoft.com/office/word/2010/wordml" xmlns:w15="http://schemas.microsoft.com/office/word/2012/wordml" xmlns:w16se="http://schemas.microsoft.com/office/word/2015/wordml/symex" xmlns:wpg="http://schemas.microsoft.com/office/word/2010/wordprocessingGroup" xmlns:wpi="http://schemas.microsoft.com/office/word/2010/wordprocessingInk" xmlns:wne="http://schemas.microsoft.com/office/word/2006/wordml" xmlns:wps="http://schemas.microsoft.com/office/word/2010/wordprocessingShape" mc:Ignorable="w14 w15 w16se wp14">
   <w:footnote w:type="separator" w:id="-1">
     <w:p>
       <w:r>
@@ -817,7 +960,7 @@
 </file>
 
 <file path=word/header1.xml><?xml version="1.0" encoding="utf-8"?>
-<w:hdr xmlns:wpc="http://schemas.microsoft.com/office/word/2010/wordprocessingCanvas" xmlns:cx="http://schemas.microsoft.com/office/drawing/2014/chartex" xmlns:cx1="http://schemas.microsoft.com/office/drawing/2015/9/8/chartex" xmlns:cx2="http://schemas.microsoft.com/office/drawing/2015/10/21/chartex" xmlns:cx3="http://schemas.microsoft.com/office/drawing/2016/5/9/chartex" xmlns:cx4="http://schemas.microsoft.com/office/drawing/2016/5/10/chartex" xmlns:cx5="http://schemas.microsoft.com/office/drawing/2016/5/11/chartex" xmlns:cx6="http://schemas.microsoft.com/office/drawing/2016/5/12/chartex" xmlns:cx7="http://schemas.microsoft.com/office/drawing/2016/5/13/chartex" xmlns:cx8="http://schemas.microsoft.com/office/drawing/2016/5/14/chartex" xmlns:mc="http://schemas.openxmlformats.org/markup-compatibility/2006" xmlns:aink="http://schemas.microsoft.com/office/drawing/2016/ink" xmlns:am3d="http://schemas.microsoft.com/office/drawing/2017/model3d" xmlns:o="urn:schemas-microsoft-com:office:office" xmlns:r="http://schemas.openxmlformats.org/officeDocument/2006/relationships" xmlns:m="http://schemas.openxmlformats.org/officeDocument/2006/math" xmlns:v="urn:schemas-microsoft-com:vml" xmlns:wp14="http://schemas.microsoft.com/office/word/2010/wordprocessingDrawing" xmlns:wp="http://schemas.openxmlformats.org/drawingml/2006/wordprocessingDrawing" xmlns:w10="urn:schemas-microsoft-com:office:word" xmlns:w="http://schemas.openxmlformats.org/wordprocessingml/2006/main" xmlns:w14="http://schemas.microsoft.com/office/word/2010/wordml" xmlns:w15="http://schemas.microsoft.com/office/word/2012/wordml" xmlns:w16cid="http://schemas.microsoft.com/office/word/2016/wordml/cid" xmlns:w16se="http://schemas.microsoft.com/office/word/2015/wordml/symex" xmlns:wpg="http://schemas.microsoft.com/office/word/2010/wordprocessingGroup" xmlns:wpi="http://schemas.microsoft.com/office/word/2010/wordprocessingInk" xmlns:wne="http://schemas.microsoft.com/office/word/2006/wordml" xmlns:wps="http://schemas.microsoft.com/office/word/2010/wordprocessingShape" mc:Ignorable="w14 w15 w16se w16cid wp14">
+<w:hdr xmlns:wpc="http://schemas.microsoft.com/office/word/2010/wordprocessingCanvas" xmlns:cx="http://schemas.microsoft.com/office/drawing/2014/chartex" xmlns:cx1="http://schemas.microsoft.com/office/drawing/2015/9/8/chartex" xmlns:mc="http://schemas.openxmlformats.org/markup-compatibility/2006" xmlns:o="urn:schemas-microsoft-com:office:office" xmlns:r="http://schemas.openxmlformats.org/officeDocument/2006/relationships" xmlns:m="http://schemas.openxmlformats.org/officeDocument/2006/math" xmlns:v="urn:schemas-microsoft-com:vml" xmlns:wp14="http://schemas.microsoft.com/office/word/2010/wordprocessingDrawing" xmlns:wp="http://schemas.openxmlformats.org/drawingml/2006/wordprocessingDrawing" xmlns:w10="urn:schemas-microsoft-com:office:word" xmlns:w="http://schemas.openxmlformats.org/wordprocessingml/2006/main" xmlns:w14="http://schemas.microsoft.com/office/word/2010/wordml" xmlns:w15="http://schemas.microsoft.com/office/word/2012/wordml" xmlns:w16se="http://schemas.microsoft.com/office/word/2015/wordml/symex" xmlns:wpg="http://schemas.microsoft.com/office/word/2010/wordprocessingGroup" xmlns:wpi="http://schemas.microsoft.com/office/word/2010/wordprocessingInk" xmlns:wne="http://schemas.microsoft.com/office/word/2006/wordml" xmlns:wps="http://schemas.microsoft.com/office/word/2010/wordprocessingShape" mc:Ignorable="w14 w15 w16se wp14">
   <w:p>
     <w:pPr>
       <w:pStyle w:val="Header"/>
@@ -829,7 +972,7 @@
         <w:noProof/>
         <w:sz w:val="20"/>
         <w:szCs w:val="20"/>
-        <w:lang w:eastAsia="en-SG"/>
+        <w:lang w:val="en-US" w:eastAsia="zh-CN"/>
       </w:rPr>
       <w:drawing>
         <wp:inline distT="0" distB="0" distL="0" distR="0" wp14:anchorId="5BB25E73" wp14:editId="64DE395E">
@@ -883,7 +1026,7 @@
 </file>
 
 <file path=word/numbering.xml><?xml version="1.0" encoding="utf-8"?>
-<w:numbering xmlns:wpc="http://schemas.microsoft.com/office/word/2010/wordprocessingCanvas" xmlns:cx="http://schemas.microsoft.com/office/drawing/2014/chartex" xmlns:cx1="http://schemas.microsoft.com/office/drawing/2015/9/8/chartex" xmlns:cx2="http://schemas.microsoft.com/office/drawing/2015/10/21/chartex" xmlns:cx3="http://schemas.microsoft.com/office/drawing/2016/5/9/chartex" xmlns:cx4="http://schemas.microsoft.com/office/drawing/2016/5/10/chartex" xmlns:cx5="http://schemas.microsoft.com/office/drawing/2016/5/11/chartex" xmlns:cx6="http://schemas.microsoft.com/office/drawing/2016/5/12/chartex" xmlns:cx7="http://schemas.microsoft.com/office/drawing/2016/5/13/chartex" xmlns:cx8="http://schemas.microsoft.com/office/drawing/2016/5/14/chartex" xmlns:mc="http://schemas.openxmlformats.org/markup-compatibility/2006" xmlns:aink="http://schemas.microsoft.com/office/drawing/2016/ink" xmlns:am3d="http://schemas.microsoft.com/office/drawing/2017/model3d" xmlns:o="urn:schemas-microsoft-com:office:office" xmlns:r="http://schemas.openxmlformats.org/officeDocument/2006/relationships" xmlns:m="http://schemas.openxmlformats.org/officeDocument/2006/math" xmlns:v="urn:schemas-microsoft-com:vml" xmlns:wp14="http://schemas.microsoft.com/office/word/2010/wordprocessingDrawing" xmlns:wp="http://schemas.openxmlformats.org/drawingml/2006/wordprocessingDrawing" xmlns:w10="urn:schemas-microsoft-com:office:word" xmlns:w="http://schemas.openxmlformats.org/wordprocessingml/2006/main" xmlns:w14="http://schemas.microsoft.com/office/word/2010/wordml" xmlns:w15="http://schemas.microsoft.com/office/word/2012/wordml" xmlns:w16cid="http://schemas.microsoft.com/office/word/2016/wordml/cid" xmlns:w16se="http://schemas.microsoft.com/office/word/2015/wordml/symex" xmlns:wpg="http://schemas.microsoft.com/office/word/2010/wordprocessingGroup" xmlns:wpi="http://schemas.microsoft.com/office/word/2010/wordprocessingInk" xmlns:wne="http://schemas.microsoft.com/office/word/2006/wordml" xmlns:wps="http://schemas.microsoft.com/office/word/2010/wordprocessingShape" mc:Ignorable="w14 w15 w16se w16cid wp14">
+<w:numbering xmlns:wpc="http://schemas.microsoft.com/office/word/2010/wordprocessingCanvas" xmlns:cx="http://schemas.microsoft.com/office/drawing/2014/chartex" xmlns:cx1="http://schemas.microsoft.com/office/drawing/2015/9/8/chartex" xmlns:mc="http://schemas.openxmlformats.org/markup-compatibility/2006" xmlns:o="urn:schemas-microsoft-com:office:office" xmlns:r="http://schemas.openxmlformats.org/officeDocument/2006/relationships" xmlns:m="http://schemas.openxmlformats.org/officeDocument/2006/math" xmlns:v="urn:schemas-microsoft-com:vml" xmlns:wp14="http://schemas.microsoft.com/office/word/2010/wordprocessingDrawing" xmlns:wp="http://schemas.openxmlformats.org/drawingml/2006/wordprocessingDrawing" xmlns:w10="urn:schemas-microsoft-com:office:word" xmlns:w="http://schemas.openxmlformats.org/wordprocessingml/2006/main" xmlns:w14="http://schemas.microsoft.com/office/word/2010/wordml" xmlns:w15="http://schemas.microsoft.com/office/word/2012/wordml" xmlns:w16se="http://schemas.microsoft.com/office/word/2015/wordml/symex" xmlns:wpg="http://schemas.microsoft.com/office/word/2010/wordprocessingGroup" xmlns:wpi="http://schemas.microsoft.com/office/word/2010/wordprocessingInk" xmlns:wne="http://schemas.microsoft.com/office/word/2006/wordml" xmlns:wps="http://schemas.microsoft.com/office/word/2010/wordprocessingShape" mc:Ignorable="w14 w15 w16se wp14">
   <w:abstractNum w:abstractNumId="0" w15:restartNumberingAfterBreak="0">
     <w:nsid w:val="36B75C19"/>
     <w:multiLevelType w:val="hybridMultilevel"/>
@@ -1253,7 +1396,7 @@
 </file>
 
 <file path=word/styles.xml><?xml version="1.0" encoding="utf-8"?>
-<w:styles xmlns:mc="http://schemas.openxmlformats.org/markup-compatibility/2006" xmlns:r="http://schemas.openxmlformats.org/officeDocument/2006/relationships" xmlns:w="http://schemas.openxmlformats.org/wordprocessingml/2006/main" xmlns:w14="http://schemas.microsoft.com/office/word/2010/wordml" xmlns:w15="http://schemas.microsoft.com/office/word/2012/wordml" xmlns:w16cid="http://schemas.microsoft.com/office/word/2016/wordml/cid" xmlns:w16se="http://schemas.microsoft.com/office/word/2015/wordml/symex" mc:Ignorable="w14 w15 w16se w16cid">
+<w:styles xmlns:mc="http://schemas.openxmlformats.org/markup-compatibility/2006" xmlns:r="http://schemas.openxmlformats.org/officeDocument/2006/relationships" xmlns:w="http://schemas.openxmlformats.org/wordprocessingml/2006/main" xmlns:w14="http://schemas.microsoft.com/office/word/2010/wordml" xmlns:w15="http://schemas.microsoft.com/office/word/2012/wordml" xmlns:w16se="http://schemas.microsoft.com/office/word/2015/wordml/symex" mc:Ignorable="w14 w15 w16se">
   <w:docDefaults>
     <w:rPrDefault>
       <w:rPr>
@@ -1269,7 +1412,7 @@
       </w:pPr>
     </w:pPrDefault>
   </w:docDefaults>
-  <w:latentStyles w:defLockedState="0" w:defUIPriority="99" w:defSemiHidden="0" w:defUnhideWhenUsed="0" w:defQFormat="0" w:count="377">
+  <w:latentStyles w:defLockedState="0" w:defUIPriority="99" w:defSemiHidden="0" w:defUnhideWhenUsed="0" w:defQFormat="0" w:count="371">
     <w:lsdException w:name="Normal" w:uiPriority="0" w:qFormat="1"/>
     <w:lsdException w:name="heading 1" w:uiPriority="9" w:qFormat="1"/>
     <w:lsdException w:name="heading 2" w:semiHidden="1" w:uiPriority="9" w:unhideWhenUsed="1" w:qFormat="1"/>
@@ -1375,6 +1518,7 @@
     <w:lsdException w:name="HTML Sample" w:semiHidden="1" w:unhideWhenUsed="1"/>
     <w:lsdException w:name="HTML Typewriter" w:semiHidden="1" w:unhideWhenUsed="1"/>
     <w:lsdException w:name="HTML Variable" w:semiHidden="1" w:unhideWhenUsed="1"/>
+    <w:lsdException w:name="Normal Table" w:semiHidden="1" w:unhideWhenUsed="1"/>
     <w:lsdException w:name="annotation subject" w:semiHidden="1" w:unhideWhenUsed="1"/>
     <w:lsdException w:name="No List" w:semiHidden="1" w:unhideWhenUsed="1"/>
     <w:lsdException w:name="Outline List 1" w:semiHidden="1" w:unhideWhenUsed="1"/>
@@ -1420,9 +1564,11 @@
     <w:lsdException w:name="Table Subtle 1" w:semiHidden="1" w:unhideWhenUsed="1"/>
     <w:lsdException w:name="Table Subtle 2" w:semiHidden="1" w:unhideWhenUsed="1"/>
     <w:lsdException w:name="Table Web 1" w:semiHidden="1" w:unhideWhenUsed="1"/>
+    <w:lsdException w:name="Table Web 2" w:semiHidden="1" w:unhideWhenUsed="1"/>
     <w:lsdException w:name="Table Web 3" w:semiHidden="1" w:unhideWhenUsed="1"/>
     <w:lsdException w:name="Balloon Text" w:semiHidden="1" w:unhideWhenUsed="1"/>
     <w:lsdException w:name="Table Grid" w:uiPriority="39"/>
+    <w:lsdException w:name="Table Theme" w:semiHidden="1" w:unhideWhenUsed="1"/>
     <w:lsdException w:name="Placeholder Text" w:semiHidden="1"/>
     <w:lsdException w:name="No Spacing" w:uiPriority="1" w:qFormat="1"/>
     <w:lsdException w:name="Light Shading" w:uiPriority="60"/>
@@ -1629,12 +1775,6 @@
     <w:lsdException w:name="List Table 5 Dark Accent 6" w:uiPriority="50"/>
     <w:lsdException w:name="List Table 6 Colorful Accent 6" w:uiPriority="51"/>
     <w:lsdException w:name="List Table 7 Colorful Accent 6" w:uiPriority="52"/>
-    <w:lsdException w:name="Mention" w:semiHidden="1" w:unhideWhenUsed="1"/>
-    <w:lsdException w:name="Smart Hyperlink" w:semiHidden="1" w:unhideWhenUsed="1"/>
-    <w:lsdException w:name="Hashtag" w:semiHidden="1" w:unhideWhenUsed="1"/>
-    <w:lsdException w:name="Unresolved Mention" w:semiHidden="1" w:unhideWhenUsed="1"/>
-    <w:lsdException w:name="Smart Link" w:semiHidden="1" w:unhideWhenUsed="1"/>
-    <w:lsdException w:name="Smart Link Error" w:semiHidden="1" w:unhideWhenUsed="1"/>
   </w:latentStyles>
   <w:style w:type="paragraph" w:default="1" w:styleId="Normal">
     <w:name w:val="Normal"/>
@@ -1911,7 +2051,7 @@
       <w:szCs w:val="20"/>
     </w:rPr>
   </w:style>
-  <w:style w:type="character" w:styleId="UnresolvedMention">
+  <w:style w:type="character" w:customStyle="1" w:styleId="UnresolvedMention">
     <w:name w:val="Unresolved Mention"/>
     <w:basedOn w:val="DefaultParagraphFont"/>
     <w:uiPriority w:val="99"/>
@@ -2417,19 +2557,13 @@
 <ds:datastoreItem xmlns:ds="http://schemas.openxmlformats.org/officeDocument/2006/customXml" ds:itemID="{0AB27E93-D643-4779-906F-DC06E436479C}">
   <ds:schemaRefs>
     <ds:schemaRef ds:uri="http://schemas.microsoft.com/office/2006/metadata/properties"/>
-    <ds:schemaRef ds:uri="http://purl.org/dc/terms/"/>
-    <ds:schemaRef ds:uri="http://schemas.microsoft.com/office/2006/documentManagement/types"/>
-    <ds:schemaRef ds:uri="http://purl.org/dc/elements/1.1/"/>
-    <ds:schemaRef ds:uri="http://www.w3.org/XML/1998/namespace"/>
-    <ds:schemaRef ds:uri="http://schemas.openxmlformats.org/package/2006/metadata/core-properties"/>
     <ds:schemaRef ds:uri="http://schemas.microsoft.com/office/infopath/2007/PartnerControls"/>
-    <ds:schemaRef ds:uri="http://purl.org/dc/dcmitype/"/>
   </ds:schemaRefs>
 </ds:datastoreItem>
 </file>
 
 <file path=customXml/itemProps4.xml><?xml version="1.0" encoding="utf-8"?>
-<ds:datastoreItem xmlns:ds="http://schemas.openxmlformats.org/officeDocument/2006/customXml" ds:itemID="{112066CF-C1A5-49C1-BBBD-0ACF32058428}">
+<ds:datastoreItem xmlns:ds="http://schemas.openxmlformats.org/officeDocument/2006/customXml" ds:itemID="{309EAA35-9E69-4204-8EB4-D54D404B0DD9}">
   <ds:schemaRefs>
     <ds:schemaRef ds:uri="http://schemas.openxmlformats.org/officeDocument/2006/bibliography"/>
   </ds:schemaRefs>

</xml_diff>

<commit_message>
modified award disbursement form
</commit_message>
<xml_diff>
--- a/files/STACK the Flags Award Disbursement Consent Form.docx
+++ b/files/STACK the Flags Award Disbursement Consent Form.docx
@@ -119,8 +119,9 @@
           <w:sz w:val="20"/>
           <w:szCs w:val="22"/>
         </w:rPr>
-        <w:t>As</w:t>
-      </w:r>
+        <w:t xml:space="preserve">As communicated on STACK the Flags' website ("Rules" section), the overall award and the mastery award </w:t>
+      </w:r>
+      <w:proofErr w:type="gramStart"/>
       <w:r>
         <w:rPr>
           <w:rFonts w:asciiTheme="minorHAnsi" w:hAnsiTheme="minorHAnsi" w:cstheme="minorHAnsi"/>
@@ -128,8 +129,9 @@
           <w:sz w:val="20"/>
           <w:szCs w:val="22"/>
         </w:rPr>
-        <w:t xml:space="preserve"> communicated on </w:t>
-      </w:r>
+        <w:t>will be attributed and distributed at the team level</w:t>
+      </w:r>
+      <w:proofErr w:type="gramEnd"/>
       <w:r>
         <w:rPr>
           <w:rFonts w:asciiTheme="minorHAnsi" w:hAnsiTheme="minorHAnsi" w:cstheme="minorHAnsi"/>
@@ -137,8 +139,9 @@
           <w:sz w:val="20"/>
           <w:szCs w:val="22"/>
         </w:rPr>
-        <w:t>STACK</w:t>
-      </w:r>
+        <w:t xml:space="preserve">. Only the Awesome Write-ups </w:t>
+      </w:r>
+      <w:proofErr w:type="gramStart"/>
       <w:r>
         <w:rPr>
           <w:rFonts w:asciiTheme="minorHAnsi" w:hAnsiTheme="minorHAnsi" w:cstheme="minorHAnsi"/>
@@ -146,8 +149,9 @@
           <w:sz w:val="20"/>
           <w:szCs w:val="22"/>
         </w:rPr>
-        <w:t xml:space="preserve"> the Flag</w:t>
-      </w:r>
+        <w:t>are distributed</w:t>
+      </w:r>
+      <w:proofErr w:type="gramEnd"/>
       <w:r>
         <w:rPr>
           <w:rFonts w:asciiTheme="minorHAnsi" w:hAnsiTheme="minorHAnsi" w:cstheme="minorHAnsi"/>
@@ -155,7 +159,7 @@
           <w:sz w:val="20"/>
           <w:szCs w:val="22"/>
         </w:rPr>
-        <w:t xml:space="preserve"> website ("Rules" section), the award </w:t>
+        <w:t xml:space="preserve"> at the individual level. The cash bounty associated with an award </w:t>
       </w:r>
       <w:proofErr w:type="gramStart"/>
       <w:r>
@@ -165,7 +169,16 @@
           <w:sz w:val="20"/>
           <w:szCs w:val="22"/>
         </w:rPr>
-        <w:t>will be attributed and distributed at team level</w:t>
+        <w:t>will be dis</w:t>
+      </w:r>
+      <w:r>
+        <w:rPr>
+          <w:rFonts w:asciiTheme="minorHAnsi" w:hAnsiTheme="minorHAnsi" w:cstheme="minorHAnsi"/>
+          <w:iCs/>
+          <w:sz w:val="20"/>
+          <w:szCs w:val="22"/>
+        </w:rPr>
+        <w:t>bursed</w:t>
       </w:r>
       <w:proofErr w:type="gramEnd"/>
       <w:r>
@@ -175,47 +188,7 @@
           <w:sz w:val="20"/>
           <w:szCs w:val="22"/>
         </w:rPr>
-        <w:t xml:space="preserve">. The cash bounty associated to an award </w:t>
-      </w:r>
-      <w:proofErr w:type="gramStart"/>
-      <w:r>
-        <w:rPr>
-          <w:rFonts w:asciiTheme="minorHAnsi" w:hAnsiTheme="minorHAnsi" w:cstheme="minorHAnsi"/>
-          <w:iCs/>
-          <w:sz w:val="20"/>
-          <w:szCs w:val="22"/>
-        </w:rPr>
-        <w:t>will be disb</w:t>
-      </w:r>
-      <w:r>
-        <w:rPr>
-          <w:rFonts w:asciiTheme="minorHAnsi" w:hAnsiTheme="minorHAnsi" w:cstheme="minorHAnsi"/>
-          <w:iCs/>
-          <w:sz w:val="20"/>
-          <w:szCs w:val="22"/>
-        </w:rPr>
-        <w:t>ursed</w:t>
-      </w:r>
-      <w:proofErr w:type="gramEnd"/>
-      <w:r>
-        <w:rPr>
-          <w:rFonts w:asciiTheme="minorHAnsi" w:hAnsiTheme="minorHAnsi" w:cstheme="minorHAnsi"/>
-          <w:iCs/>
-          <w:sz w:val="20"/>
-          <w:szCs w:val="22"/>
-        </w:rPr>
-        <w:t xml:space="preserve"> to a single bank ac</w:t>
-      </w:r>
-      <w:bookmarkStart w:id="0" w:name="_GoBack"/>
-      <w:bookmarkEnd w:id="0"/>
-      <w:r>
-        <w:rPr>
-          <w:rFonts w:asciiTheme="minorHAnsi" w:hAnsiTheme="minorHAnsi" w:cstheme="minorHAnsi"/>
-          <w:iCs/>
-          <w:sz w:val="20"/>
-          <w:szCs w:val="22"/>
-        </w:rPr>
-        <w:t>count</w:t>
+        <w:t xml:space="preserve"> to a single bank account</w:t>
       </w:r>
       <w:r>
         <w:rPr>
@@ -450,7 +423,17 @@
           <w:sz w:val="20"/>
           <w:szCs w:val="22"/>
         </w:rPr>
-        <w:t xml:space="preserve"> collecting, using, disclosing and/or processing of my child/ward’s personal data provided in </w:t>
+        <w:t xml:space="preserve"> collecting, using, disclosing and/or processing of my child/ward’s personal data provided</w:t>
+      </w:r>
+      <w:bookmarkStart w:id="0" w:name="_GoBack"/>
+      <w:bookmarkEnd w:id="0"/>
+      <w:r>
+        <w:rPr>
+          <w:rFonts w:asciiTheme="minorHAnsi" w:hAnsiTheme="minorHAnsi" w:cstheme="minorHAnsi"/>
+          <w:sz w:val="20"/>
+          <w:szCs w:val="22"/>
+        </w:rPr>
+        <w:t xml:space="preserve"> in </w:t>
       </w:r>
       <w:r>
         <w:rPr>
@@ -484,17 +467,14 @@
         </w:rPr>
         <w:t xml:space="preserve"> (</w:t>
       </w:r>
-      <w:hyperlink r:id="rId11" w:history="1">
-        <w:r>
-          <w:rPr>
-            <w:rStyle w:val="Hyperlink"/>
-            <w:rFonts w:asciiTheme="minorHAnsi" w:hAnsiTheme="minorHAnsi" w:cstheme="minorHAnsi"/>
-            <w:sz w:val="20"/>
-            <w:szCs w:val="22"/>
-          </w:rPr>
-          <w:t>https://form.gov.sg/5fc9fdb8ccebe00011f042c2</w:t>
-        </w:r>
-      </w:hyperlink>
+      <w:r>
+        <w:rPr>
+          <w:rFonts w:asciiTheme="minorHAnsi" w:hAnsiTheme="minorHAnsi" w:cstheme="minorHAnsi"/>
+          <w:sz w:val="20"/>
+          <w:szCs w:val="22"/>
+        </w:rPr>
+        <w:t>https://form.gov.sg/63b4eec5b6c4900012d1ddd7</w:t>
+      </w:r>
       <w:r>
         <w:rPr>
           <w:rFonts w:asciiTheme="minorHAnsi" w:hAnsiTheme="minorHAnsi" w:cstheme="minorHAnsi"/>
@@ -696,8 +676,8 @@
       </w:pPr>
     </w:p>
     <w:sectPr>
-      <w:headerReference w:type="default" r:id="rId12"/>
-      <w:footerReference w:type="default" r:id="rId13"/>
+      <w:headerReference w:type="default" r:id="rId11"/>
+      <w:footerReference w:type="default" r:id="rId12"/>
       <w:pgSz w:w="11906" w:h="16838"/>
       <w:pgMar w:top="851" w:right="851" w:bottom="851" w:left="1418" w:header="708" w:footer="381" w:gutter="0"/>
       <w:cols w:space="708"/>
@@ -972,7 +952,7 @@
         <w:noProof/>
         <w:sz w:val="20"/>
         <w:szCs w:val="20"/>
-        <w:lang w:val="en-US" w:eastAsia="zh-CN"/>
+        <w:lang w:eastAsia="zh-CN"/>
       </w:rPr>
       <w:drawing>
         <wp:inline distT="0" distB="0" distL="0" distR="0" wp14:anchorId="5BB25E73" wp14:editId="64DE395E">
@@ -2563,7 +2543,7 @@
 </file>
 
 <file path=customXml/itemProps4.xml><?xml version="1.0" encoding="utf-8"?>
-<ds:datastoreItem xmlns:ds="http://schemas.openxmlformats.org/officeDocument/2006/customXml" ds:itemID="{309EAA35-9E69-4204-8EB4-D54D404B0DD9}">
+<ds:datastoreItem xmlns:ds="http://schemas.openxmlformats.org/officeDocument/2006/customXml" ds:itemID="{4FABD654-F233-4F73-ADFA-B9DE2825CBED}">
   <ds:schemaRefs>
     <ds:schemaRef ds:uri="http://schemas.openxmlformats.org/officeDocument/2006/bibliography"/>
   </ds:schemaRefs>

</xml_diff>